<commit_message>
Ahora al momento de guardar un usuario se crea una carpeta con el código de salus, apellido y nombre del paciente, tambien se modificaron los textbox y el richtextbox, ahora no dejan pegar texto y se deshabilitó el menú contextual.
</commit_message>
<xml_diff>
--- a/CERTIFICADO_DE_LICENCIA/bin/Debug/Recursos/Reportes/Plantilla.docx
+++ b/CERTIFICADO_DE_LICENCIA/bin/Debug/Recursos/Reportes/Plantilla.docx
@@ -2032,17 +2032,19 @@
     </w:p>
     <w:tbl>
       <w:tblPr>
-        <w:tblStyle w:val="Tablaconcuadrcula"/>
+        <w:tblStyle w:val="Tablaconcuadrcula1"/>
         <w:tblW w:w="0" w:type="auto"/>
         <w:jc w:val="center"/>
+        <w:tblInd w:w="0" w:type="dxa"/>
+        <w:tblLayout w:type="fixed"/>
         <w:tblLook w:val="04A0" w:firstRow="1" w:lastRow="0" w:firstColumn="1" w:lastColumn="0" w:noHBand="0" w:noVBand="1"/>
       </w:tblPr>
       <w:tblGrid>
-        <w:gridCol w:w="537"/>
-        <w:gridCol w:w="222"/>
-        <w:gridCol w:w="472"/>
-        <w:gridCol w:w="222"/>
-        <w:gridCol w:w="542"/>
+        <w:gridCol w:w="2065"/>
+        <w:gridCol w:w="270"/>
+        <w:gridCol w:w="1980"/>
+        <w:gridCol w:w="270"/>
+        <w:gridCol w:w="2075"/>
       </w:tblGrid>
       <w:tr>
         <w:trPr>
@@ -2051,7 +2053,7 @@
         </w:trPr>
         <w:tc>
           <w:tcPr>
-            <w:tcW w:w="0" w:type="auto"/>
+            <w:tcW w:w="6660" w:type="dxa"/>
             <w:gridSpan w:val="5"/>
             <w:tcBorders>
               <w:top w:val="single" w:sz="4" w:space="0" w:color="FFFFFF" w:themeColor="background1"/>
@@ -2089,12 +2091,12 @@
         </w:trPr>
         <w:tc>
           <w:tcPr>
-            <w:tcW w:w="0" w:type="auto"/>
+            <w:tcW w:w="6660" w:type="dxa"/>
             <w:gridSpan w:val="5"/>
             <w:tcBorders>
               <w:top w:val="single" w:sz="4" w:space="0" w:color="FFFFFF" w:themeColor="background1"/>
               <w:left w:val="single" w:sz="4" w:space="0" w:color="FFFFFF" w:themeColor="background1"/>
-              <w:bottom w:val="single" w:sz="4" w:space="0" w:color="FFFFFF" w:themeColor="background1"/>
+              <w:bottom w:val="single" w:sz="4" w:space="0" w:color="FFFFFF"/>
               <w:right w:val="single" w:sz="4" w:space="0" w:color="FFFFFF" w:themeColor="background1"/>
             </w:tcBorders>
           </w:tcPr>
@@ -2115,11 +2117,10 @@
         </w:trPr>
         <w:tc>
           <w:tcPr>
-            <w:tcW w:w="0" w:type="auto"/>
-            <w:tcBorders>
-              <w:top w:val="single" w:sz="4" w:space="0" w:color="auto"/>
-            </w:tcBorders>
-            <w:vAlign w:val="center"/>
+            <w:tcW w:w="2065" w:type="dxa"/>
+            <w:tcBorders>
+              <w:top w:val="single" w:sz="4" w:space="0" w:color="000000" w:themeColor="text1"/>
+            </w:tcBorders>
           </w:tcPr>
           <w:p>
             <w:pPr>
@@ -2135,30 +2136,28 @@
         </w:tc>
         <w:tc>
           <w:tcPr>
-            <w:tcW w:w="0" w:type="auto"/>
-            <w:tcBorders>
-              <w:top w:val="single" w:sz="4" w:space="0" w:color="FFFFFF" w:themeColor="background1"/>
-              <w:bottom w:val="single" w:sz="4" w:space="0" w:color="FFFFFF" w:themeColor="background1"/>
-            </w:tcBorders>
-          </w:tcPr>
-          <w:p>
-            <w:pPr>
-              <w:jc w:val="center"/>
-              <w:rPr>
-                <w:sz w:val="18"/>
-                <w:szCs w:val="18"/>
-              </w:rPr>
-            </w:pPr>
-          </w:p>
-        </w:tc>
-        <w:tc>
-          <w:tcPr>
-            <w:tcW w:w="0" w:type="auto"/>
-            <w:tcBorders>
-              <w:top w:val="single" w:sz="4" w:space="0" w:color="auto"/>
-              <w:bottom w:val="single" w:sz="4" w:space="0" w:color="auto"/>
-            </w:tcBorders>
-            <w:vAlign w:val="center"/>
+            <w:tcW w:w="270" w:type="dxa"/>
+            <w:tcBorders>
+              <w:top w:val="single" w:sz="4" w:space="0" w:color="FFFFFF"/>
+              <w:bottom w:val="single" w:sz="4" w:space="0" w:color="FFFFFF" w:themeColor="background1"/>
+            </w:tcBorders>
+          </w:tcPr>
+          <w:p>
+            <w:pPr>
+              <w:jc w:val="center"/>
+              <w:rPr>
+                <w:sz w:val="18"/>
+                <w:szCs w:val="18"/>
+              </w:rPr>
+            </w:pPr>
+          </w:p>
+        </w:tc>
+        <w:tc>
+          <w:tcPr>
+            <w:tcW w:w="1980" w:type="dxa"/>
+            <w:tcBorders>
+              <w:top w:val="single" w:sz="4" w:space="0" w:color="000000" w:themeColor="text1"/>
+            </w:tcBorders>
           </w:tcPr>
           <w:p>
             <w:pPr>
@@ -2174,29 +2173,28 @@
         </w:tc>
         <w:tc>
           <w:tcPr>
-            <w:tcW w:w="0" w:type="auto"/>
-            <w:tcBorders>
-              <w:top w:val="single" w:sz="4" w:space="0" w:color="FFFFFF" w:themeColor="background1"/>
-              <w:bottom w:val="single" w:sz="4" w:space="0" w:color="FFFFFF" w:themeColor="background1"/>
-            </w:tcBorders>
-          </w:tcPr>
-          <w:p>
-            <w:pPr>
-              <w:jc w:val="center"/>
-              <w:rPr>
-                <w:sz w:val="18"/>
-                <w:szCs w:val="18"/>
-              </w:rPr>
-            </w:pPr>
-          </w:p>
-        </w:tc>
-        <w:tc>
-          <w:tcPr>
-            <w:tcW w:w="0" w:type="auto"/>
-            <w:tcBorders>
-              <w:top w:val="single" w:sz="4" w:space="0" w:color="auto"/>
-            </w:tcBorders>
-            <w:vAlign w:val="center"/>
+            <w:tcW w:w="270" w:type="dxa"/>
+            <w:tcBorders>
+              <w:top w:val="single" w:sz="4" w:space="0" w:color="FFFFFF"/>
+              <w:bottom w:val="single" w:sz="4" w:space="0" w:color="FFFFFF"/>
+            </w:tcBorders>
+          </w:tcPr>
+          <w:p>
+            <w:pPr>
+              <w:jc w:val="center"/>
+              <w:rPr>
+                <w:sz w:val="18"/>
+                <w:szCs w:val="18"/>
+              </w:rPr>
+            </w:pPr>
+          </w:p>
+        </w:tc>
+        <w:tc>
+          <w:tcPr>
+            <w:tcW w:w="2075" w:type="dxa"/>
+            <w:tcBorders>
+              <w:top w:val="single" w:sz="4" w:space="0" w:color="000000" w:themeColor="text1"/>
+            </w:tcBorders>
           </w:tcPr>
           <w:p>
             <w:pPr>
@@ -2217,7 +2215,7 @@
         </w:trPr>
         <w:tc>
           <w:tcPr>
-            <w:tcW w:w="0" w:type="auto"/>
+            <w:tcW w:w="2065" w:type="dxa"/>
             <w:tcBorders>
               <w:left w:val="single" w:sz="4" w:space="0" w:color="FFFFFF" w:themeColor="background1"/>
               <w:bottom w:val="single" w:sz="4" w:space="0" w:color="FFFFFF" w:themeColor="background1"/>
@@ -2243,29 +2241,28 @@
         </w:tc>
         <w:tc>
           <w:tcPr>
-            <w:tcW w:w="0" w:type="auto"/>
-            <w:tcBorders>
-              <w:top w:val="single" w:sz="4" w:space="0" w:color="FFFFFF" w:themeColor="background1"/>
-              <w:left w:val="single" w:sz="4" w:space="0" w:color="FFFFFF" w:themeColor="background1"/>
-              <w:bottom w:val="single" w:sz="4" w:space="0" w:color="FFFFFF" w:themeColor="background1"/>
-              <w:right w:val="single" w:sz="4" w:space="0" w:color="FFFFFF" w:themeColor="background1"/>
-            </w:tcBorders>
-          </w:tcPr>
-          <w:p>
-            <w:pPr>
-              <w:jc w:val="center"/>
-              <w:rPr>
-                <w:sz w:val="18"/>
-                <w:szCs w:val="18"/>
-              </w:rPr>
-            </w:pPr>
-          </w:p>
-        </w:tc>
-        <w:tc>
-          <w:tcPr>
-            <w:tcW w:w="0" w:type="auto"/>
-            <w:tcBorders>
-              <w:top w:val="single" w:sz="4" w:space="0" w:color="auto"/>
+            <w:tcW w:w="270" w:type="dxa"/>
+            <w:tcBorders>
+              <w:top w:val="single" w:sz="4" w:space="0" w:color="FFFFFF" w:themeColor="background1"/>
+              <w:left w:val="single" w:sz="4" w:space="0" w:color="FFFFFF" w:themeColor="background1"/>
+              <w:bottom w:val="single" w:sz="4" w:space="0" w:color="FFFFFF" w:themeColor="background1"/>
+              <w:right w:val="single" w:sz="4" w:space="0" w:color="FFFFFF" w:themeColor="background1"/>
+            </w:tcBorders>
+          </w:tcPr>
+          <w:p>
+            <w:pPr>
+              <w:jc w:val="center"/>
+              <w:rPr>
+                <w:sz w:val="18"/>
+                <w:szCs w:val="18"/>
+              </w:rPr>
+            </w:pPr>
+          </w:p>
+        </w:tc>
+        <w:tc>
+          <w:tcPr>
+            <w:tcW w:w="1980" w:type="dxa"/>
+            <w:tcBorders>
               <w:left w:val="single" w:sz="4" w:space="0" w:color="FFFFFF" w:themeColor="background1"/>
               <w:bottom w:val="single" w:sz="4" w:space="0" w:color="FFFFFF" w:themeColor="background1"/>
               <w:right w:val="single" w:sz="4" w:space="0" w:color="FFFFFF" w:themeColor="background1"/>
@@ -2290,27 +2287,27 @@
         </w:tc>
         <w:tc>
           <w:tcPr>
-            <w:tcW w:w="0" w:type="auto"/>
-            <w:tcBorders>
-              <w:top w:val="single" w:sz="4" w:space="0" w:color="FFFFFF" w:themeColor="background1"/>
-              <w:left w:val="single" w:sz="4" w:space="0" w:color="FFFFFF" w:themeColor="background1"/>
-              <w:bottom w:val="single" w:sz="4" w:space="0" w:color="FFFFFF" w:themeColor="background1"/>
-              <w:right w:val="single" w:sz="4" w:space="0" w:color="FFFFFF" w:themeColor="background1"/>
-            </w:tcBorders>
-          </w:tcPr>
-          <w:p>
-            <w:pPr>
-              <w:jc w:val="center"/>
-              <w:rPr>
-                <w:sz w:val="18"/>
-                <w:szCs w:val="18"/>
-              </w:rPr>
-            </w:pPr>
-          </w:p>
-        </w:tc>
-        <w:tc>
-          <w:tcPr>
-            <w:tcW w:w="0" w:type="auto"/>
+            <w:tcW w:w="270" w:type="dxa"/>
+            <w:tcBorders>
+              <w:top w:val="single" w:sz="4" w:space="0" w:color="FFFFFF"/>
+              <w:left w:val="single" w:sz="4" w:space="0" w:color="FFFFFF" w:themeColor="background1"/>
+              <w:bottom w:val="single" w:sz="4" w:space="0" w:color="FFFFFF" w:themeColor="background1"/>
+              <w:right w:val="single" w:sz="4" w:space="0" w:color="FFFFFF" w:themeColor="background1"/>
+            </w:tcBorders>
+          </w:tcPr>
+          <w:p>
+            <w:pPr>
+              <w:jc w:val="center"/>
+              <w:rPr>
+                <w:sz w:val="18"/>
+                <w:szCs w:val="18"/>
+              </w:rPr>
+            </w:pPr>
+          </w:p>
+        </w:tc>
+        <w:tc>
+          <w:tcPr>
+            <w:tcW w:w="2075" w:type="dxa"/>
             <w:tcBorders>
               <w:left w:val="single" w:sz="4" w:space="0" w:color="FFFFFF" w:themeColor="background1"/>
               <w:bottom w:val="single" w:sz="4" w:space="0" w:color="FFFFFF" w:themeColor="background1"/>
@@ -2336,6 +2333,16 @@
         </w:tc>
       </w:tr>
     </w:tbl>
+    <w:p>
+      <w:pPr>
+        <w:spacing w:after="0"/>
+        <w:rPr>
+          <w:b/>
+          <w:sz w:val="4"/>
+          <w:szCs w:val="14"/>
+        </w:rPr>
+      </w:pPr>
+    </w:p>
     <w:p>
       <w:pPr>
         <w:spacing w:after="0"/>
@@ -5464,7 +5471,13 @@
         </w:tc>
       </w:tr>
     </w:tbl>
-    <w:p/>
+    <w:p>
+      <w:pPr>
+        <w:tabs>
+          <w:tab w:val="left" w:pos="4836"/>
+        </w:tabs>
+      </w:pPr>
+    </w:p>
     <w:sectPr>
       <w:pgSz w:w="12240" w:h="15840"/>
       <w:pgMar w:top="568" w:right="720" w:bottom="426" w:left="720" w:header="708" w:footer="708" w:gutter="0"/>

</xml_diff>